<commit_message>
Added compose files for testing and prod environments and added commands in document.
</commit_message>
<xml_diff>
--- a/Assignment/Overview and Snapshots.docx
+++ b/Assignment/Overview and Snapshots.docx
@@ -2052,6 +2052,7 @@
       <w:r>
         <w:rPr>
           <w:rFonts w:ascii="Times New Roman" w:hAnsi="Times New Roman" w:cs="Times New Roman"/>
+          <w:noProof/>
         </w:rPr>
         <w:drawing>
           <wp:inline distT="0" distB="0" distL="0" distR="0" wp14:anchorId="6C5BF452" wp14:editId="3A5BFBFF">
@@ -2162,6 +2163,7 @@
       <w:r>
         <w:rPr>
           <w:rFonts w:ascii="Times New Roman" w:hAnsi="Times New Roman" w:cs="Times New Roman"/>
+          <w:noProof/>
         </w:rPr>
         <w:drawing>
           <wp:inline distT="0" distB="0" distL="0" distR="0" wp14:anchorId="504E1967" wp14:editId="499726EE">
@@ -2209,6 +2211,7 @@
       <w:r>
         <w:rPr>
           <w:rFonts w:ascii="Times New Roman" w:hAnsi="Times New Roman" w:cs="Times New Roman"/>
+          <w:noProof/>
         </w:rPr>
         <w:drawing>
           <wp:inline distT="0" distB="0" distL="0" distR="0" wp14:anchorId="6C40BF98" wp14:editId="6A8E10AD">
@@ -2247,6 +2250,868 @@
         </w:drawing>
       </w:r>
     </w:p>
+    <w:p>
+      <w:pPr>
+        <w:rPr>
+          <w:rFonts w:ascii="Times New Roman" w:hAnsi="Times New Roman" w:cs="Times New Roman"/>
+        </w:rPr>
+      </w:pPr>
+      <w:r>
+        <w:rPr>
+          <w:rFonts w:ascii="Times New Roman" w:hAnsi="Times New Roman" w:cs="Times New Roman"/>
+          <w:b/>
+          <w:bCs/>
+          <w:u w:val="single"/>
+        </w:rPr>
+        <w:lastRenderedPageBreak/>
+        <w:t>Bonus Ques</w:t>
+      </w:r>
+      <w:r>
+        <w:rPr>
+          <w:rFonts w:ascii="Times New Roman" w:hAnsi="Times New Roman" w:cs="Times New Roman"/>
+        </w:rPr>
+        <w:t xml:space="preserve"> –</w:t>
+      </w:r>
+    </w:p>
+    <w:p>
+      <w:pPr>
+        <w:rPr>
+          <w:rFonts w:ascii="Times New Roman" w:hAnsi="Times New Roman" w:cs="Times New Roman"/>
+        </w:rPr>
+      </w:pPr>
+      <w:r>
+        <w:rPr>
+          <w:rFonts w:ascii="Times New Roman" w:hAnsi="Times New Roman" w:cs="Times New Roman"/>
+        </w:rPr>
+        <w:t>To implement environment variable management</w:t>
+      </w:r>
+      <w:r>
+        <w:rPr>
+          <w:rFonts w:ascii="Times New Roman" w:hAnsi="Times New Roman" w:cs="Times New Roman"/>
+        </w:rPr>
+        <w:t xml:space="preserve"> in your </w:t>
+      </w:r>
+      <w:proofErr w:type="gramStart"/>
+      <w:r>
+        <w:rPr>
+          <w:rFonts w:ascii="Times New Roman" w:hAnsi="Times New Roman" w:cs="Times New Roman"/>
+        </w:rPr>
+        <w:t>Docker</w:t>
+      </w:r>
+      <w:proofErr w:type="gramEnd"/>
+      <w:r>
+        <w:rPr>
+          <w:rFonts w:ascii="Times New Roman" w:hAnsi="Times New Roman" w:cs="Times New Roman"/>
+        </w:rPr>
+        <w:t xml:space="preserve"> Compose file to handle different environments (development, testing, production)</w:t>
+      </w:r>
+      <w:r>
+        <w:rPr>
+          <w:rFonts w:ascii="Times New Roman" w:hAnsi="Times New Roman" w:cs="Times New Roman"/>
+        </w:rPr>
+        <w:t xml:space="preserve">, I have created three docker compose </w:t>
+      </w:r>
+      <w:proofErr w:type="spellStart"/>
+      <w:r>
+        <w:rPr>
+          <w:rFonts w:ascii="Times New Roman" w:hAnsi="Times New Roman" w:cs="Times New Roman"/>
+        </w:rPr>
+        <w:t>yml</w:t>
+      </w:r>
+      <w:proofErr w:type="spellEnd"/>
+      <w:r>
+        <w:rPr>
+          <w:rFonts w:ascii="Times New Roman" w:hAnsi="Times New Roman" w:cs="Times New Roman"/>
+        </w:rPr>
+        <w:t xml:space="preserve"> files – </w:t>
+      </w:r>
+    </w:p>
+    <w:p>
+      <w:pPr>
+        <w:pStyle w:val="ListParagraph"/>
+        <w:numPr>
+          <w:ilvl w:val="0"/>
+          <w:numId w:val="1"/>
+        </w:numPr>
+        <w:rPr>
+          <w:rFonts w:ascii="Times New Roman" w:hAnsi="Times New Roman" w:cs="Times New Roman"/>
+        </w:rPr>
+      </w:pPr>
+      <w:r>
+        <w:rPr>
+          <w:rFonts w:ascii="Times New Roman" w:hAnsi="Times New Roman" w:cs="Times New Roman"/>
+        </w:rPr>
+        <w:t>docker-</w:t>
+      </w:r>
+      <w:proofErr w:type="spellStart"/>
+      <w:r>
+        <w:rPr>
+          <w:rFonts w:ascii="Times New Roman" w:hAnsi="Times New Roman" w:cs="Times New Roman"/>
+        </w:rPr>
+        <w:t>compose.yml</w:t>
+      </w:r>
+      <w:proofErr w:type="spellEnd"/>
+      <w:r>
+        <w:rPr>
+          <w:rFonts w:ascii="Times New Roman" w:hAnsi="Times New Roman" w:cs="Times New Roman"/>
+        </w:rPr>
+        <w:t xml:space="preserve"> (default – DEVELOPMENT)</w:t>
+      </w:r>
+    </w:p>
+    <w:p>
+      <w:pPr>
+        <w:pStyle w:val="ListParagraph"/>
+        <w:numPr>
+          <w:ilvl w:val="0"/>
+          <w:numId w:val="1"/>
+        </w:numPr>
+        <w:rPr>
+          <w:rFonts w:ascii="Times New Roman" w:hAnsi="Times New Roman" w:cs="Times New Roman"/>
+        </w:rPr>
+      </w:pPr>
+      <w:r>
+        <w:rPr>
+          <w:rFonts w:ascii="Times New Roman" w:hAnsi="Times New Roman" w:cs="Times New Roman"/>
+        </w:rPr>
+        <w:t>docker-compose-</w:t>
+      </w:r>
+      <w:proofErr w:type="spellStart"/>
+      <w:r>
+        <w:rPr>
+          <w:rFonts w:ascii="Times New Roman" w:hAnsi="Times New Roman" w:cs="Times New Roman"/>
+        </w:rPr>
+        <w:t>test.yml</w:t>
+      </w:r>
+      <w:proofErr w:type="spellEnd"/>
+      <w:r>
+        <w:rPr>
+          <w:rFonts w:ascii="Times New Roman" w:hAnsi="Times New Roman" w:cs="Times New Roman"/>
+        </w:rPr>
+        <w:t xml:space="preserve"> (TESTING)</w:t>
+      </w:r>
+    </w:p>
+    <w:p>
+      <w:pPr>
+        <w:pStyle w:val="ListParagraph"/>
+        <w:numPr>
+          <w:ilvl w:val="0"/>
+          <w:numId w:val="1"/>
+        </w:numPr>
+        <w:rPr>
+          <w:rFonts w:ascii="Times New Roman" w:hAnsi="Times New Roman" w:cs="Times New Roman"/>
+        </w:rPr>
+      </w:pPr>
+      <w:r>
+        <w:rPr>
+          <w:rFonts w:ascii="Times New Roman" w:hAnsi="Times New Roman" w:cs="Times New Roman"/>
+        </w:rPr>
+        <w:t>docker-compose-</w:t>
+      </w:r>
+      <w:proofErr w:type="spellStart"/>
+      <w:r>
+        <w:rPr>
+          <w:rFonts w:ascii="Times New Roman" w:hAnsi="Times New Roman" w:cs="Times New Roman"/>
+        </w:rPr>
+        <w:t>prod.yml</w:t>
+      </w:r>
+      <w:proofErr w:type="spellEnd"/>
+      <w:r>
+        <w:rPr>
+          <w:rFonts w:ascii="Times New Roman" w:hAnsi="Times New Roman" w:cs="Times New Roman"/>
+        </w:rPr>
+        <w:t xml:space="preserve"> (PRODUCTION)</w:t>
+      </w:r>
+    </w:p>
+    <w:p>
+      <w:pPr>
+        <w:ind w:left="360"/>
+        <w:jc w:val="center"/>
+        <w:rPr>
+          <w:rFonts w:ascii="Times New Roman" w:hAnsi="Times New Roman" w:cs="Times New Roman"/>
+        </w:rPr>
+      </w:pPr>
+      <w:r>
+        <w:rPr>
+          <w:rFonts w:ascii="Times New Roman" w:hAnsi="Times New Roman" w:cs="Times New Roman"/>
+        </w:rPr>
+        <w:drawing>
+          <wp:inline distT="0" distB="0" distL="0" distR="0" wp14:anchorId="2DBE63BD" wp14:editId="253CB119">
+            <wp:extent cx="2311400" cy="1460500"/>
+            <wp:effectExtent l="19050" t="19050" r="12700" b="25400"/>
+            <wp:docPr id="1494395780" name="Picture 1"/>
+            <wp:cNvGraphicFramePr>
+              <a:graphicFrameLocks xmlns:a="http://schemas.openxmlformats.org/drawingml/2006/main" noChangeAspect="1"/>
+            </wp:cNvGraphicFramePr>
+            <a:graphic xmlns:a="http://schemas.openxmlformats.org/drawingml/2006/main">
+              <a:graphicData uri="http://schemas.openxmlformats.org/drawingml/2006/picture">
+                <pic:pic xmlns:pic="http://schemas.openxmlformats.org/drawingml/2006/picture">
+                  <pic:nvPicPr>
+                    <pic:cNvPr id="1494395780" name=""/>
+                    <pic:cNvPicPr/>
+                  </pic:nvPicPr>
+                  <pic:blipFill>
+                    <a:blip r:embed="rId26"/>
+                    <a:stretch>
+                      <a:fillRect/>
+                    </a:stretch>
+                  </pic:blipFill>
+                  <pic:spPr>
+                    <a:xfrm>
+                      <a:off x="0" y="0"/>
+                      <a:ext cx="2311527" cy="1460580"/>
+                    </a:xfrm>
+                    <a:prstGeom prst="rect">
+                      <a:avLst/>
+                    </a:prstGeom>
+                    <a:ln>
+                      <a:solidFill>
+                        <a:schemeClr val="accent1"/>
+                      </a:solidFill>
+                    </a:ln>
+                  </pic:spPr>
+                </pic:pic>
+              </a:graphicData>
+            </a:graphic>
+          </wp:inline>
+        </w:drawing>
+      </w:r>
+    </w:p>
+    <w:p>
+      <w:pPr>
+        <w:rPr>
+          <w:rFonts w:ascii="Times New Roman" w:hAnsi="Times New Roman" w:cs="Times New Roman"/>
+        </w:rPr>
+      </w:pPr>
+      <w:r>
+        <w:rPr>
+          <w:rFonts w:ascii="Times New Roman" w:hAnsi="Times New Roman" w:cs="Times New Roman"/>
+        </w:rPr>
+        <w:t xml:space="preserve">Commands – </w:t>
+      </w:r>
+    </w:p>
+    <w:p>
+      <w:pPr>
+        <w:pStyle w:val="ListParagraph"/>
+        <w:numPr>
+          <w:ilvl w:val="0"/>
+          <w:numId w:val="4"/>
+        </w:numPr>
+        <w:rPr>
+          <w:rFonts w:ascii="Times New Roman" w:hAnsi="Times New Roman" w:cs="Times New Roman"/>
+        </w:rPr>
+      </w:pPr>
+      <w:r>
+        <w:rPr>
+          <w:rFonts w:ascii="Times New Roman" w:hAnsi="Times New Roman" w:cs="Times New Roman"/>
+          <w:u w:val="single"/>
+        </w:rPr>
+        <w:t>Development</w:t>
+      </w:r>
+      <w:r>
+        <w:rPr>
+          <w:rFonts w:ascii="Times New Roman" w:hAnsi="Times New Roman" w:cs="Times New Roman"/>
+        </w:rPr>
+        <w:t>:</w:t>
+      </w:r>
+    </w:p>
+    <w:p>
+      <w:pPr>
+        <w:pStyle w:val="ListParagraph"/>
+        <w:rPr>
+          <w:rFonts w:ascii="Times New Roman" w:hAnsi="Times New Roman" w:cs="Times New Roman"/>
+        </w:rPr>
+      </w:pPr>
+    </w:p>
+    <w:p>
+      <w:pPr>
+        <w:pStyle w:val="ListParagraph"/>
+        <w:rPr>
+          <w:rFonts w:ascii="Times New Roman" w:hAnsi="Times New Roman" w:cs="Times New Roman"/>
+        </w:rPr>
+      </w:pPr>
+      <w:r>
+        <w:rPr>
+          <w:rFonts w:ascii="Times New Roman" w:hAnsi="Times New Roman" w:cs="Times New Roman"/>
+        </w:rPr>
+        <w:t>&gt; docker compose up -d</w:t>
+      </w:r>
+    </w:p>
+    <w:p>
+      <w:pPr>
+        <w:jc w:val="center"/>
+        <w:rPr>
+          <w:rFonts w:ascii="Times New Roman" w:hAnsi="Times New Roman" w:cs="Times New Roman"/>
+        </w:rPr>
+      </w:pPr>
+      <w:r>
+        <w:rPr>
+          <w:rFonts w:ascii="Times New Roman" w:hAnsi="Times New Roman" w:cs="Times New Roman"/>
+          <w:noProof/>
+        </w:rPr>
+        <w:drawing>
+          <wp:inline distT="0" distB="0" distL="0" distR="0" wp14:anchorId="32DCB06C" wp14:editId="27B81A83">
+            <wp:extent cx="6642100" cy="5873750"/>
+            <wp:effectExtent l="0" t="0" r="6350" b="0"/>
+            <wp:docPr id="172078970" name="Picture 2"/>
+            <wp:cNvGraphicFramePr>
+              <a:graphicFrameLocks xmlns:a="http://schemas.openxmlformats.org/drawingml/2006/main" noChangeAspect="1"/>
+            </wp:cNvGraphicFramePr>
+            <a:graphic xmlns:a="http://schemas.openxmlformats.org/drawingml/2006/main">
+              <a:graphicData uri="http://schemas.openxmlformats.org/drawingml/2006/picture">
+                <pic:pic xmlns:pic="http://schemas.openxmlformats.org/drawingml/2006/picture">
+                  <pic:nvPicPr>
+                    <pic:cNvPr id="0" name="Picture 2"/>
+                    <pic:cNvPicPr>
+                      <a:picLocks noChangeAspect="1" noChangeArrowheads="1"/>
+                    </pic:cNvPicPr>
+                  </pic:nvPicPr>
+                  <pic:blipFill>
+                    <a:blip r:embed="rId27">
+                      <a:extLst>
+                        <a:ext uri="{28A0092B-C50C-407E-A947-70E740481C1C}">
+                          <a14:useLocalDpi xmlns:a14="http://schemas.microsoft.com/office/drawing/2010/main" val="0"/>
+                        </a:ext>
+                      </a:extLst>
+                    </a:blip>
+                    <a:srcRect/>
+                    <a:stretch>
+                      <a:fillRect/>
+                    </a:stretch>
+                  </pic:blipFill>
+                  <pic:spPr bwMode="auto">
+                    <a:xfrm>
+                      <a:off x="0" y="0"/>
+                      <a:ext cx="6642100" cy="5873750"/>
+                    </a:xfrm>
+                    <a:prstGeom prst="rect">
+                      <a:avLst/>
+                    </a:prstGeom>
+                    <a:noFill/>
+                    <a:ln>
+                      <a:noFill/>
+                    </a:ln>
+                  </pic:spPr>
+                </pic:pic>
+              </a:graphicData>
+            </a:graphic>
+          </wp:inline>
+        </w:drawing>
+      </w:r>
+    </w:p>
+    <w:p>
+      <w:pPr>
+        <w:rPr>
+          <w:rFonts w:ascii="Times New Roman" w:hAnsi="Times New Roman" w:cs="Times New Roman"/>
+        </w:rPr>
+      </w:pPr>
+      <w:r>
+        <w:rPr>
+          <w:rFonts w:ascii="Times New Roman" w:hAnsi="Times New Roman" w:cs="Times New Roman"/>
+        </w:rPr>
+        <w:lastRenderedPageBreak/>
+        <w:t>Now when you run webapp API:</w:t>
+      </w:r>
+    </w:p>
+    <w:p>
+      <w:pPr>
+        <w:jc w:val="center"/>
+        <w:rPr>
+          <w:rFonts w:ascii="Times New Roman" w:hAnsi="Times New Roman" w:cs="Times New Roman"/>
+        </w:rPr>
+      </w:pPr>
+      <w:r>
+        <w:rPr>
+          <w:rFonts w:ascii="Times New Roman" w:hAnsi="Times New Roman" w:cs="Times New Roman"/>
+          <w:noProof/>
+        </w:rPr>
+        <w:drawing>
+          <wp:inline distT="0" distB="0" distL="0" distR="0" wp14:anchorId="521E52D2" wp14:editId="578CBA11">
+            <wp:extent cx="3130711" cy="1358970"/>
+            <wp:effectExtent l="19050" t="19050" r="12700" b="12700"/>
+            <wp:docPr id="1104029669" name="Picture 1"/>
+            <wp:cNvGraphicFramePr>
+              <a:graphicFrameLocks xmlns:a="http://schemas.openxmlformats.org/drawingml/2006/main" noChangeAspect="1"/>
+            </wp:cNvGraphicFramePr>
+            <a:graphic xmlns:a="http://schemas.openxmlformats.org/drawingml/2006/main">
+              <a:graphicData uri="http://schemas.openxmlformats.org/drawingml/2006/picture">
+                <pic:pic xmlns:pic="http://schemas.openxmlformats.org/drawingml/2006/picture">
+                  <pic:nvPicPr>
+                    <pic:cNvPr id="1104029669" name=""/>
+                    <pic:cNvPicPr/>
+                  </pic:nvPicPr>
+                  <pic:blipFill>
+                    <a:blip r:embed="rId28"/>
+                    <a:stretch>
+                      <a:fillRect/>
+                    </a:stretch>
+                  </pic:blipFill>
+                  <pic:spPr>
+                    <a:xfrm>
+                      <a:off x="0" y="0"/>
+                      <a:ext cx="3130711" cy="1358970"/>
+                    </a:xfrm>
+                    <a:prstGeom prst="rect">
+                      <a:avLst/>
+                    </a:prstGeom>
+                    <a:ln>
+                      <a:solidFill>
+                        <a:schemeClr val="accent1"/>
+                      </a:solidFill>
+                    </a:ln>
+                  </pic:spPr>
+                </pic:pic>
+              </a:graphicData>
+            </a:graphic>
+          </wp:inline>
+        </w:drawing>
+      </w:r>
+    </w:p>
+    <w:p>
+      <w:pPr>
+        <w:pStyle w:val="ListParagraph"/>
+        <w:rPr>
+          <w:rFonts w:ascii="Times New Roman" w:hAnsi="Times New Roman" w:cs="Times New Roman"/>
+        </w:rPr>
+      </w:pPr>
+    </w:p>
+    <w:p>
+      <w:pPr>
+        <w:pStyle w:val="ListParagraph"/>
+        <w:numPr>
+          <w:ilvl w:val="0"/>
+          <w:numId w:val="4"/>
+        </w:numPr>
+        <w:rPr>
+          <w:rFonts w:ascii="Times New Roman" w:hAnsi="Times New Roman" w:cs="Times New Roman"/>
+        </w:rPr>
+      </w:pPr>
+      <w:r>
+        <w:rPr>
+          <w:rFonts w:ascii="Times New Roman" w:hAnsi="Times New Roman" w:cs="Times New Roman"/>
+          <w:u w:val="single"/>
+        </w:rPr>
+        <w:t>Testing</w:t>
+      </w:r>
+      <w:r>
+        <w:rPr>
+          <w:rFonts w:ascii="Times New Roman" w:hAnsi="Times New Roman" w:cs="Times New Roman"/>
+        </w:rPr>
+        <w:t>:</w:t>
+      </w:r>
+      <w:r>
+        <w:rPr>
+          <w:rFonts w:ascii="Times New Roman" w:hAnsi="Times New Roman" w:cs="Times New Roman"/>
+        </w:rPr>
+        <w:t xml:space="preserve"> (</w:t>
+      </w:r>
+      <w:r>
+        <w:rPr>
+          <w:rFonts w:ascii="Times New Roman" w:hAnsi="Times New Roman" w:cs="Times New Roman"/>
+        </w:rPr>
+        <w:t xml:space="preserve">first </w:t>
+      </w:r>
+      <w:r>
+        <w:rPr>
+          <w:rFonts w:ascii="Times New Roman" w:hAnsi="Times New Roman" w:cs="Times New Roman"/>
+        </w:rPr>
+        <w:t xml:space="preserve">execute command: </w:t>
+      </w:r>
+      <w:r>
+        <w:rPr>
+          <w:rFonts w:ascii="Times New Roman" w:hAnsi="Times New Roman" w:cs="Times New Roman"/>
+        </w:rPr>
+        <w:t>&gt; docker compose down)</w:t>
+      </w:r>
+    </w:p>
+    <w:p>
+      <w:pPr>
+        <w:pStyle w:val="ListParagraph"/>
+        <w:rPr>
+          <w:rFonts w:ascii="Times New Roman" w:hAnsi="Times New Roman" w:cs="Times New Roman"/>
+        </w:rPr>
+      </w:pPr>
+    </w:p>
+    <w:p>
+      <w:pPr>
+        <w:pStyle w:val="ListParagraph"/>
+        <w:rPr>
+          <w:rFonts w:ascii="Times New Roman" w:hAnsi="Times New Roman" w:cs="Times New Roman"/>
+        </w:rPr>
+      </w:pPr>
+      <w:r>
+        <w:rPr>
+          <w:rFonts w:ascii="Times New Roman" w:hAnsi="Times New Roman" w:cs="Times New Roman"/>
+        </w:rPr>
+        <w:t xml:space="preserve">&gt; </w:t>
+      </w:r>
+      <w:r>
+        <w:rPr>
+          <w:rFonts w:ascii="Times New Roman" w:hAnsi="Times New Roman" w:cs="Times New Roman"/>
+        </w:rPr>
+        <w:t>docker compose -f docker-</w:t>
+      </w:r>
+      <w:proofErr w:type="spellStart"/>
+      <w:r>
+        <w:rPr>
+          <w:rFonts w:ascii="Times New Roman" w:hAnsi="Times New Roman" w:cs="Times New Roman"/>
+        </w:rPr>
+        <w:t>compose.yml</w:t>
+      </w:r>
+      <w:proofErr w:type="spellEnd"/>
+      <w:r>
+        <w:rPr>
+          <w:rFonts w:ascii="Times New Roman" w:hAnsi="Times New Roman" w:cs="Times New Roman"/>
+        </w:rPr>
+        <w:t xml:space="preserve"> -f docker-compose-</w:t>
+      </w:r>
+      <w:proofErr w:type="spellStart"/>
+      <w:r>
+        <w:rPr>
+          <w:rFonts w:ascii="Times New Roman" w:hAnsi="Times New Roman" w:cs="Times New Roman"/>
+        </w:rPr>
+        <w:t>test.yml</w:t>
+      </w:r>
+      <w:proofErr w:type="spellEnd"/>
+      <w:r>
+        <w:rPr>
+          <w:rFonts w:ascii="Times New Roman" w:hAnsi="Times New Roman" w:cs="Times New Roman"/>
+        </w:rPr>
+        <w:t xml:space="preserve"> up -d</w:t>
+      </w:r>
+    </w:p>
+    <w:p>
+      <w:pPr>
+        <w:jc w:val="center"/>
+        <w:rPr>
+          <w:rFonts w:ascii="Times New Roman" w:hAnsi="Times New Roman" w:cs="Times New Roman"/>
+        </w:rPr>
+      </w:pPr>
+      <w:r>
+        <w:rPr>
+          <w:rFonts w:ascii="Times New Roman" w:hAnsi="Times New Roman" w:cs="Times New Roman"/>
+          <w:noProof/>
+        </w:rPr>
+        <w:drawing>
+          <wp:inline distT="0" distB="0" distL="0" distR="0" wp14:anchorId="4C84D776" wp14:editId="072EF418">
+            <wp:extent cx="6645910" cy="1113155"/>
+            <wp:effectExtent l="0" t="0" r="2540" b="0"/>
+            <wp:docPr id="374620976" name="Picture 1"/>
+            <wp:cNvGraphicFramePr>
+              <a:graphicFrameLocks xmlns:a="http://schemas.openxmlformats.org/drawingml/2006/main" noChangeAspect="1"/>
+            </wp:cNvGraphicFramePr>
+            <a:graphic xmlns:a="http://schemas.openxmlformats.org/drawingml/2006/main">
+              <a:graphicData uri="http://schemas.openxmlformats.org/drawingml/2006/picture">
+                <pic:pic xmlns:pic="http://schemas.openxmlformats.org/drawingml/2006/picture">
+                  <pic:nvPicPr>
+                    <pic:cNvPr id="374620976" name=""/>
+                    <pic:cNvPicPr/>
+                  </pic:nvPicPr>
+                  <pic:blipFill>
+                    <a:blip r:embed="rId29"/>
+                    <a:stretch>
+                      <a:fillRect/>
+                    </a:stretch>
+                  </pic:blipFill>
+                  <pic:spPr>
+                    <a:xfrm>
+                      <a:off x="0" y="0"/>
+                      <a:ext cx="6645910" cy="1113155"/>
+                    </a:xfrm>
+                    <a:prstGeom prst="rect">
+                      <a:avLst/>
+                    </a:prstGeom>
+                  </pic:spPr>
+                </pic:pic>
+              </a:graphicData>
+            </a:graphic>
+          </wp:inline>
+        </w:drawing>
+      </w:r>
+    </w:p>
+    <w:p>
+      <w:pPr>
+        <w:rPr>
+          <w:rFonts w:ascii="Times New Roman" w:hAnsi="Times New Roman" w:cs="Times New Roman"/>
+        </w:rPr>
+      </w:pPr>
+      <w:r>
+        <w:rPr>
+          <w:rFonts w:ascii="Times New Roman" w:hAnsi="Times New Roman" w:cs="Times New Roman"/>
+        </w:rPr>
+        <w:t>Now when you run webapp API:</w:t>
+      </w:r>
+    </w:p>
+    <w:p>
+      <w:pPr>
+        <w:jc w:val="center"/>
+        <w:rPr>
+          <w:rFonts w:ascii="Times New Roman" w:hAnsi="Times New Roman" w:cs="Times New Roman"/>
+        </w:rPr>
+      </w:pPr>
+      <w:r>
+        <w:rPr>
+          <w:rFonts w:ascii="Times New Roman" w:hAnsi="Times New Roman" w:cs="Times New Roman"/>
+          <w:noProof/>
+        </w:rPr>
+        <w:drawing>
+          <wp:inline distT="0" distB="0" distL="0" distR="0" wp14:anchorId="023B5708" wp14:editId="0E765F69">
+            <wp:extent cx="2883048" cy="1257365"/>
+            <wp:effectExtent l="19050" t="19050" r="12700" b="19050"/>
+            <wp:docPr id="1299796588" name="Picture 1"/>
+            <wp:cNvGraphicFramePr>
+              <a:graphicFrameLocks xmlns:a="http://schemas.openxmlformats.org/drawingml/2006/main" noChangeAspect="1"/>
+            </wp:cNvGraphicFramePr>
+            <a:graphic xmlns:a="http://schemas.openxmlformats.org/drawingml/2006/main">
+              <a:graphicData uri="http://schemas.openxmlformats.org/drawingml/2006/picture">
+                <pic:pic xmlns:pic="http://schemas.openxmlformats.org/drawingml/2006/picture">
+                  <pic:nvPicPr>
+                    <pic:cNvPr id="1299796588" name=""/>
+                    <pic:cNvPicPr/>
+                  </pic:nvPicPr>
+                  <pic:blipFill>
+                    <a:blip r:embed="rId30"/>
+                    <a:stretch>
+                      <a:fillRect/>
+                    </a:stretch>
+                  </pic:blipFill>
+                  <pic:spPr>
+                    <a:xfrm>
+                      <a:off x="0" y="0"/>
+                      <a:ext cx="2883048" cy="1257365"/>
+                    </a:xfrm>
+                    <a:prstGeom prst="rect">
+                      <a:avLst/>
+                    </a:prstGeom>
+                    <a:ln>
+                      <a:solidFill>
+                        <a:schemeClr val="accent1"/>
+                      </a:solidFill>
+                    </a:ln>
+                  </pic:spPr>
+                </pic:pic>
+              </a:graphicData>
+            </a:graphic>
+          </wp:inline>
+        </w:drawing>
+      </w:r>
+    </w:p>
+    <w:p>
+      <w:pPr>
+        <w:pStyle w:val="ListParagraph"/>
+        <w:rPr>
+          <w:rFonts w:ascii="Times New Roman" w:hAnsi="Times New Roman" w:cs="Times New Roman"/>
+        </w:rPr>
+      </w:pPr>
+    </w:p>
+    <w:p>
+      <w:pPr>
+        <w:pStyle w:val="ListParagraph"/>
+        <w:numPr>
+          <w:ilvl w:val="0"/>
+          <w:numId w:val="4"/>
+        </w:numPr>
+        <w:rPr>
+          <w:rFonts w:ascii="Times New Roman" w:hAnsi="Times New Roman" w:cs="Times New Roman"/>
+        </w:rPr>
+      </w:pPr>
+      <w:r>
+        <w:rPr>
+          <w:rFonts w:ascii="Times New Roman" w:hAnsi="Times New Roman" w:cs="Times New Roman"/>
+          <w:u w:val="single"/>
+        </w:rPr>
+        <w:t>Production</w:t>
+      </w:r>
+      <w:r>
+        <w:rPr>
+          <w:rFonts w:ascii="Times New Roman" w:hAnsi="Times New Roman" w:cs="Times New Roman"/>
+        </w:rPr>
+        <w:t>:</w:t>
+      </w:r>
+      <w:r>
+        <w:rPr>
+          <w:rFonts w:ascii="Times New Roman" w:hAnsi="Times New Roman" w:cs="Times New Roman"/>
+        </w:rPr>
+        <w:t xml:space="preserve"> (first execute command: &gt; docker compose down)</w:t>
+      </w:r>
+    </w:p>
+    <w:p>
+      <w:pPr>
+        <w:pStyle w:val="ListParagraph"/>
+        <w:rPr>
+          <w:rFonts w:ascii="Times New Roman" w:hAnsi="Times New Roman" w:cs="Times New Roman"/>
+        </w:rPr>
+      </w:pPr>
+    </w:p>
+    <w:p>
+      <w:pPr>
+        <w:pStyle w:val="ListParagraph"/>
+        <w:rPr>
+          <w:rFonts w:ascii="Times New Roman" w:hAnsi="Times New Roman" w:cs="Times New Roman"/>
+        </w:rPr>
+      </w:pPr>
+      <w:r>
+        <w:rPr>
+          <w:rFonts w:ascii="Times New Roman" w:hAnsi="Times New Roman" w:cs="Times New Roman"/>
+        </w:rPr>
+        <w:t xml:space="preserve">&gt; </w:t>
+      </w:r>
+      <w:r>
+        <w:rPr>
+          <w:rFonts w:ascii="Times New Roman" w:hAnsi="Times New Roman" w:cs="Times New Roman"/>
+        </w:rPr>
+        <w:t>docker compose -f docker-</w:t>
+      </w:r>
+      <w:proofErr w:type="spellStart"/>
+      <w:r>
+        <w:rPr>
+          <w:rFonts w:ascii="Times New Roman" w:hAnsi="Times New Roman" w:cs="Times New Roman"/>
+        </w:rPr>
+        <w:t>compose.yml</w:t>
+      </w:r>
+      <w:proofErr w:type="spellEnd"/>
+      <w:r>
+        <w:rPr>
+          <w:rFonts w:ascii="Times New Roman" w:hAnsi="Times New Roman" w:cs="Times New Roman"/>
+        </w:rPr>
+        <w:t xml:space="preserve"> -f docker-compose-</w:t>
+      </w:r>
+      <w:proofErr w:type="spellStart"/>
+      <w:r>
+        <w:rPr>
+          <w:rFonts w:ascii="Times New Roman" w:hAnsi="Times New Roman" w:cs="Times New Roman"/>
+        </w:rPr>
+        <w:t>prod.yml</w:t>
+      </w:r>
+      <w:proofErr w:type="spellEnd"/>
+      <w:r>
+        <w:rPr>
+          <w:rFonts w:ascii="Times New Roman" w:hAnsi="Times New Roman" w:cs="Times New Roman"/>
+        </w:rPr>
+        <w:t xml:space="preserve"> up -d</w:t>
+      </w:r>
+    </w:p>
+    <w:p>
+      <w:pPr>
+        <w:rPr>
+          <w:rFonts w:ascii="Times New Roman" w:hAnsi="Times New Roman" w:cs="Times New Roman"/>
+        </w:rPr>
+      </w:pPr>
+      <w:r>
+        <w:rPr>
+          <w:rFonts w:ascii="Times New Roman" w:hAnsi="Times New Roman" w:cs="Times New Roman"/>
+          <w:noProof/>
+        </w:rPr>
+        <w:drawing>
+          <wp:inline distT="0" distB="0" distL="0" distR="0" wp14:anchorId="11C3B054" wp14:editId="4608C4BB">
+            <wp:extent cx="6645910" cy="1028065"/>
+            <wp:effectExtent l="0" t="0" r="2540" b="635"/>
+            <wp:docPr id="1814705087" name="Picture 1"/>
+            <wp:cNvGraphicFramePr>
+              <a:graphicFrameLocks xmlns:a="http://schemas.openxmlformats.org/drawingml/2006/main" noChangeAspect="1"/>
+            </wp:cNvGraphicFramePr>
+            <a:graphic xmlns:a="http://schemas.openxmlformats.org/drawingml/2006/main">
+              <a:graphicData uri="http://schemas.openxmlformats.org/drawingml/2006/picture">
+                <pic:pic xmlns:pic="http://schemas.openxmlformats.org/drawingml/2006/picture">
+                  <pic:nvPicPr>
+                    <pic:cNvPr id="1814705087" name=""/>
+                    <pic:cNvPicPr/>
+                  </pic:nvPicPr>
+                  <pic:blipFill>
+                    <a:blip r:embed="rId31"/>
+                    <a:stretch>
+                      <a:fillRect/>
+                    </a:stretch>
+                  </pic:blipFill>
+                  <pic:spPr>
+                    <a:xfrm>
+                      <a:off x="0" y="0"/>
+                      <a:ext cx="6645910" cy="1028065"/>
+                    </a:xfrm>
+                    <a:prstGeom prst="rect">
+                      <a:avLst/>
+                    </a:prstGeom>
+                  </pic:spPr>
+                </pic:pic>
+              </a:graphicData>
+            </a:graphic>
+          </wp:inline>
+        </w:drawing>
+      </w:r>
+    </w:p>
+    <w:p>
+      <w:pPr>
+        <w:rPr>
+          <w:rFonts w:ascii="Times New Roman" w:hAnsi="Times New Roman" w:cs="Times New Roman"/>
+        </w:rPr>
+      </w:pPr>
+      <w:r>
+        <w:rPr>
+          <w:rFonts w:ascii="Times New Roman" w:hAnsi="Times New Roman" w:cs="Times New Roman"/>
+        </w:rPr>
+        <w:t>Now when you run webapp API:</w:t>
+      </w:r>
+    </w:p>
+    <w:p>
+      <w:pPr>
+        <w:jc w:val="center"/>
+        <w:rPr>
+          <w:rFonts w:ascii="Times New Roman" w:hAnsi="Times New Roman" w:cs="Times New Roman"/>
+        </w:rPr>
+      </w:pPr>
+      <w:r>
+        <w:rPr>
+          <w:rFonts w:ascii="Times New Roman" w:hAnsi="Times New Roman" w:cs="Times New Roman"/>
+          <w:noProof/>
+        </w:rPr>
+        <w:drawing>
+          <wp:inline distT="0" distB="0" distL="0" distR="0" wp14:anchorId="1D42DED1" wp14:editId="71B00671">
+            <wp:extent cx="2940201" cy="1276416"/>
+            <wp:effectExtent l="19050" t="19050" r="12700" b="19050"/>
+            <wp:docPr id="1730000513" name="Picture 1"/>
+            <wp:cNvGraphicFramePr>
+              <a:graphicFrameLocks xmlns:a="http://schemas.openxmlformats.org/drawingml/2006/main" noChangeAspect="1"/>
+            </wp:cNvGraphicFramePr>
+            <a:graphic xmlns:a="http://schemas.openxmlformats.org/drawingml/2006/main">
+              <a:graphicData uri="http://schemas.openxmlformats.org/drawingml/2006/picture">
+                <pic:pic xmlns:pic="http://schemas.openxmlformats.org/drawingml/2006/picture">
+                  <pic:nvPicPr>
+                    <pic:cNvPr id="1730000513" name=""/>
+                    <pic:cNvPicPr/>
+                  </pic:nvPicPr>
+                  <pic:blipFill>
+                    <a:blip r:embed="rId32"/>
+                    <a:stretch>
+                      <a:fillRect/>
+                    </a:stretch>
+                  </pic:blipFill>
+                  <pic:spPr>
+                    <a:xfrm>
+                      <a:off x="0" y="0"/>
+                      <a:ext cx="2940201" cy="1276416"/>
+                    </a:xfrm>
+                    <a:prstGeom prst="rect">
+                      <a:avLst/>
+                    </a:prstGeom>
+                    <a:ln>
+                      <a:solidFill>
+                        <a:schemeClr val="accent1"/>
+                      </a:solidFill>
+                    </a:ln>
+                  </pic:spPr>
+                </pic:pic>
+              </a:graphicData>
+            </a:graphic>
+          </wp:inline>
+        </w:drawing>
+      </w:r>
+    </w:p>
+    <w:p>
+      <w:pPr>
+        <w:rPr>
+          <w:rFonts w:ascii="Times New Roman" w:hAnsi="Times New Roman" w:cs="Times New Roman"/>
+        </w:rPr>
+      </w:pPr>
+    </w:p>
     <w:sectPr>
       <w:pgSz w:w="11906" w:h="16838"/>
       <w:pgMar w:top="720" w:right="720" w:bottom="720" w:left="720" w:header="708" w:footer="708" w:gutter="0"/>
@@ -2260,6 +3125,95 @@
 <file path=word/numbering.xml><?xml version="1.0" encoding="utf-8"?>
 <w:numbering xmlns:wpc="http://schemas.microsoft.com/office/word/2010/wordprocessingCanvas" xmlns:cx="http://schemas.microsoft.com/office/drawing/2014/chartex" xmlns:cx1="http://schemas.microsoft.com/office/drawing/2015/9/8/chartex" xmlns:cx2="http://schemas.microsoft.com/office/drawing/2015/10/21/chartex" xmlns:cx3="http://schemas.microsoft.com/office/drawing/2016/5/9/chartex" xmlns:cx4="http://schemas.microsoft.com/office/drawing/2016/5/10/chartex" xmlns:cx5="http://schemas.microsoft.com/office/drawing/2016/5/11/chartex" xmlns:cx6="http://schemas.microsoft.com/office/drawing/2016/5/12/chartex" xmlns:cx7="http://schemas.microsoft.com/office/drawing/2016/5/13/chartex" xmlns:cx8="http://schemas.microsoft.com/office/drawing/2016/5/14/chartex" xmlns:mc="http://schemas.openxmlformats.org/markup-compatibility/2006" xmlns:aink="http://schemas.microsoft.com/office/drawing/2016/ink" xmlns:am3d="http://schemas.microsoft.com/office/drawing/2017/model3d" xmlns:o="urn:schemas-microsoft-com:office:office" xmlns:oel="http://schemas.microsoft.com/office/2019/extlst" xmlns:r="http://schemas.openxmlformats.org/officeDocument/2006/relationships" xmlns:m="http://schemas.openxmlformats.org/officeDocument/2006/math" xmlns:v="urn:schemas-microsoft-com:vml" xmlns:wp14="http://schemas.microsoft.com/office/word/2010/wordprocessingDrawing" xmlns:wp="http://schemas.openxmlformats.org/drawingml/2006/wordprocessingDrawing" xmlns:w10="urn:schemas-microsoft-com:office:word" xmlns:w="http://schemas.openxmlformats.org/wordprocessingml/2006/main" xmlns:w14="http://schemas.microsoft.com/office/word/2010/wordml" xmlns:w15="http://schemas.microsoft.com/office/word/2012/wordml" xmlns:w16cex="http://schemas.microsoft.com/office/word/2018/wordml/cex" xmlns:w16cid="http://schemas.microsoft.com/office/word/2016/wordml/cid" xmlns:w16="http://schemas.microsoft.com/office/word/2018/wordml" xmlns:w16du="http://schemas.microsoft.com/office/word/2023/wordml/word16du" xmlns:w16sdtdh="http://schemas.microsoft.com/office/word/2020/wordml/sdtdatahash" xmlns:w16se="http://schemas.microsoft.com/office/word/2015/wordml/symex" xmlns:wpg="http://schemas.microsoft.com/office/word/2010/wordprocessingGroup" xmlns:wpi="http://schemas.microsoft.com/office/word/2010/wordprocessingInk" xmlns:wne="http://schemas.microsoft.com/office/word/2006/wordml" xmlns:wps="http://schemas.microsoft.com/office/word/2010/wordprocessingShape" mc:Ignorable="w14 w15 w16se w16cid w16 w16cex w16sdtdh w16du wp14">
   <w:abstractNum w:abstractNumId="0" w15:restartNumberingAfterBreak="0">
+    <w:nsid w:val="05FF33A5"/>
+    <w:multiLevelType w:val="hybridMultilevel"/>
+    <w:tmpl w:val="C94CF118"/>
+    <w:lvl w:ilvl="0" w:tplc="4009000F">
+      <w:start w:val="1"/>
+      <w:numFmt w:val="decimal"/>
+      <w:lvlText w:val="%1."/>
+      <w:lvlJc w:val="left"/>
+      <w:pPr>
+        <w:ind w:left="720" w:hanging="360"/>
+      </w:pPr>
+      <w:rPr>
+        <w:rFonts w:hint="default"/>
+      </w:rPr>
+    </w:lvl>
+    <w:lvl w:ilvl="1" w:tplc="40090019" w:tentative="1">
+      <w:start w:val="1"/>
+      <w:numFmt w:val="lowerLetter"/>
+      <w:lvlText w:val="%2."/>
+      <w:lvlJc w:val="left"/>
+      <w:pPr>
+        <w:ind w:left="1440" w:hanging="360"/>
+      </w:pPr>
+    </w:lvl>
+    <w:lvl w:ilvl="2" w:tplc="4009001B" w:tentative="1">
+      <w:start w:val="1"/>
+      <w:numFmt w:val="lowerRoman"/>
+      <w:lvlText w:val="%3."/>
+      <w:lvlJc w:val="right"/>
+      <w:pPr>
+        <w:ind w:left="2160" w:hanging="180"/>
+      </w:pPr>
+    </w:lvl>
+    <w:lvl w:ilvl="3" w:tplc="4009000F" w:tentative="1">
+      <w:start w:val="1"/>
+      <w:numFmt w:val="decimal"/>
+      <w:lvlText w:val="%4."/>
+      <w:lvlJc w:val="left"/>
+      <w:pPr>
+        <w:ind w:left="2880" w:hanging="360"/>
+      </w:pPr>
+    </w:lvl>
+    <w:lvl w:ilvl="4" w:tplc="40090019" w:tentative="1">
+      <w:start w:val="1"/>
+      <w:numFmt w:val="lowerLetter"/>
+      <w:lvlText w:val="%5."/>
+      <w:lvlJc w:val="left"/>
+      <w:pPr>
+        <w:ind w:left="3600" w:hanging="360"/>
+      </w:pPr>
+    </w:lvl>
+    <w:lvl w:ilvl="5" w:tplc="4009001B" w:tentative="1">
+      <w:start w:val="1"/>
+      <w:numFmt w:val="lowerRoman"/>
+      <w:lvlText w:val="%6."/>
+      <w:lvlJc w:val="right"/>
+      <w:pPr>
+        <w:ind w:left="4320" w:hanging="180"/>
+      </w:pPr>
+    </w:lvl>
+    <w:lvl w:ilvl="6" w:tplc="4009000F" w:tentative="1">
+      <w:start w:val="1"/>
+      <w:numFmt w:val="decimal"/>
+      <w:lvlText w:val="%7."/>
+      <w:lvlJc w:val="left"/>
+      <w:pPr>
+        <w:ind w:left="5040" w:hanging="360"/>
+      </w:pPr>
+    </w:lvl>
+    <w:lvl w:ilvl="7" w:tplc="40090019" w:tentative="1">
+      <w:start w:val="1"/>
+      <w:numFmt w:val="lowerLetter"/>
+      <w:lvlText w:val="%8."/>
+      <w:lvlJc w:val="left"/>
+      <w:pPr>
+        <w:ind w:left="5760" w:hanging="360"/>
+      </w:pPr>
+    </w:lvl>
+    <w:lvl w:ilvl="8" w:tplc="4009001B" w:tentative="1">
+      <w:start w:val="1"/>
+      <w:numFmt w:val="lowerRoman"/>
+      <w:lvlText w:val="%9."/>
+      <w:lvlJc w:val="right"/>
+      <w:pPr>
+        <w:ind w:left="6480" w:hanging="180"/>
+      </w:pPr>
+    </w:lvl>
+  </w:abstractNum>
+  <w:abstractNum w:abstractNumId="1" w15:restartNumberingAfterBreak="0">
     <w:nsid w:val="1179788E"/>
     <w:multiLevelType w:val="hybridMultilevel"/>
     <w:tmpl w:val="A0741F7E"/>
@@ -2371,7 +3325,7 @@
       </w:rPr>
     </w:lvl>
   </w:abstractNum>
-  <w:abstractNum w:abstractNumId="1" w15:restartNumberingAfterBreak="0">
+  <w:abstractNum w:abstractNumId="2" w15:restartNumberingAfterBreak="0">
     <w:nsid w:val="4F5534A4"/>
     <w:multiLevelType w:val="hybridMultilevel"/>
     <w:tmpl w:val="B45CD056"/>
@@ -2483,10 +3437,10 @@
       </w:rPr>
     </w:lvl>
   </w:abstractNum>
-  <w:abstractNum w:abstractNumId="2" w15:restartNumberingAfterBreak="0">
+  <w:abstractNum w:abstractNumId="3" w15:restartNumberingAfterBreak="0">
     <w:nsid w:val="7B082D44"/>
     <w:multiLevelType w:val="hybridMultilevel"/>
-    <w:tmpl w:val="B628B20E"/>
+    <w:tmpl w:val="69F44100"/>
     <w:lvl w:ilvl="0" w:tplc="40090001">
       <w:start w:val="1"/>
       <w:numFmt w:val="bullet"/>
@@ -2597,13 +3551,16 @@
     </w:lvl>
   </w:abstractNum>
   <w:num w:numId="1" w16cid:durableId="1379164276">
+    <w:abstractNumId w:val="3"/>
+  </w:num>
+  <w:num w:numId="2" w16cid:durableId="1016232515">
+    <w:abstractNumId w:val="1"/>
+  </w:num>
+  <w:num w:numId="3" w16cid:durableId="2045134070">
     <w:abstractNumId w:val="2"/>
   </w:num>
-  <w:num w:numId="2" w16cid:durableId="1016232515">
+  <w:num w:numId="4" w16cid:durableId="1198473048">
     <w:abstractNumId w:val="0"/>
-  </w:num>
-  <w:num w:numId="3" w16cid:durableId="2045134070">
-    <w:abstractNumId w:val="1"/>
   </w:num>
 </w:numbering>
 </file>
@@ -3008,6 +3965,7 @@
   <w:style w:type="paragraph" w:default="1" w:styleId="Normal">
     <w:name w:val="Normal"/>
     <w:qFormat/>
+    <w:rsid w:val="00CB4AC5"/>
   </w:style>
   <w:style w:type="character" w:default="1" w:styleId="DefaultParagraphFont">
     <w:name w:val="Default Paragraph Font"/>

</xml_diff>